<commit_message>
Site updated: 2023-06-03 04:18:04
</commit_message>
<xml_diff>
--- a/image/2023-6-03/18-4-jietibaogao2305.docx
+++ b/image/2023-6-03/18-4-jietibaogao2305.docx
@@ -2233,11 +2233,10 @@
     <w:p>
       <w:pPr>
         <w:numPr>
-          <w:ilvl w:val="0"/>
-          <w:numId w:val="10"/>
+          <w:numId w:val="0"/>
         </w:numPr>
         <w:spacing w:line="360" w:lineRule="auto"/>
-        <w:ind w:left="420" w:leftChars="0" w:hanging="420" w:firstLineChars="0"/>
+        <w:ind w:leftChars="0" w:firstLine="420" w:firstLineChars="0"/>
         <w:jc w:val="left"/>
         <w:rPr>
           <w:rFonts w:hint="eastAsia" w:ascii="宋体" w:hAnsi="宋体" w:cs="黑体"/>
@@ -2257,17 +2256,16 @@
           <w:szCs w:val="24"/>
           <w:lang w:bidi="ar"/>
         </w:rPr>
-        <w:t>调查法：准备阶段：确定课题，分小组（1-2周）</w:t>
+        <w:t>调查法：组建研究小组，确定课题，拟定开展的计划与方案，写出开题报告</w:t>
       </w:r>
     </w:p>
     <w:p>
       <w:pPr>
         <w:numPr>
-          <w:ilvl w:val="1"/>
-          <w:numId w:val="10"/>
+          <w:numId w:val="0"/>
         </w:numPr>
         <w:spacing w:line="360" w:lineRule="auto"/>
-        <w:ind w:left="840" w:leftChars="0" w:hanging="420" w:firstLineChars="0"/>
+        <w:ind w:firstLine="420" w:firstLineChars="0"/>
         <w:jc w:val="left"/>
         <w:rPr>
           <w:rFonts w:hint="eastAsia" w:ascii="宋体" w:hAnsi="宋体" w:cs="黑体"/>
@@ -2287,228 +2285,7 @@
           <w:szCs w:val="24"/>
           <w:lang w:bidi="ar"/>
         </w:rPr>
-        <w:t>组建研究小组，确定课题，拟定开展的计划与方案，写出开题报告</w:t>
-      </w:r>
-    </w:p>
-    <w:p>
-      <w:pPr>
-        <w:numPr>
-          <w:ilvl w:val="0"/>
-          <w:numId w:val="10"/>
-        </w:numPr>
-        <w:spacing w:line="360" w:lineRule="auto"/>
-        <w:ind w:left="420" w:leftChars="0" w:hanging="420" w:firstLineChars="0"/>
-        <w:jc w:val="left"/>
-        <w:rPr>
-          <w:rFonts w:hint="eastAsia" w:ascii="宋体" w:hAnsi="宋体" w:cs="黑体"/>
-          <w:bCs/>
-          <w:kern w:val="0"/>
-          <w:sz w:val="24"/>
-          <w:szCs w:val="24"/>
-          <w:lang w:bidi="ar"/>
-        </w:rPr>
-      </w:pPr>
-      <w:r>
-        <w:rPr>
-          <w:rFonts w:hint="eastAsia" w:ascii="宋体" w:hAnsi="宋体" w:cs="黑体"/>
-          <w:bCs/>
-          <w:kern w:val="0"/>
-          <w:sz w:val="24"/>
-          <w:szCs w:val="24"/>
-          <w:lang w:bidi="ar"/>
-        </w:rPr>
-        <w:t>实施阶段：开题报告（3-4周）,资料收集（5-10周）</w:t>
-      </w:r>
-    </w:p>
-    <w:p>
-      <w:pPr>
-        <w:numPr>
-          <w:ilvl w:val="1"/>
-          <w:numId w:val="10"/>
-        </w:numPr>
-        <w:spacing w:line="360" w:lineRule="auto"/>
-        <w:ind w:left="840" w:leftChars="0" w:hanging="420" w:firstLineChars="0"/>
-        <w:jc w:val="left"/>
-        <w:rPr>
-          <w:rFonts w:hint="eastAsia" w:ascii="宋体" w:hAnsi="宋体" w:cs="黑体"/>
-          <w:bCs/>
-          <w:kern w:val="0"/>
-          <w:sz w:val="24"/>
-          <w:szCs w:val="24"/>
-          <w:lang w:bidi="ar"/>
-        </w:rPr>
-      </w:pPr>
-      <w:r>
-        <w:rPr>
-          <w:rFonts w:hint="eastAsia" w:ascii="宋体" w:hAnsi="宋体" w:cs="黑体"/>
-          <w:bCs/>
-          <w:kern w:val="0"/>
-          <w:sz w:val="24"/>
-          <w:szCs w:val="24"/>
-          <w:lang w:bidi="ar"/>
-        </w:rPr>
-        <w:t>制作调查问卷，给高一（18）班47名同学进行网络问卷调查</w:t>
-      </w:r>
-    </w:p>
-    <w:p>
-      <w:pPr>
-        <w:numPr>
-          <w:ilvl w:val="1"/>
-          <w:numId w:val="10"/>
-        </w:numPr>
-        <w:spacing w:line="360" w:lineRule="auto"/>
-        <w:ind w:left="840" w:leftChars="0" w:hanging="420" w:firstLineChars="0"/>
-        <w:jc w:val="left"/>
-        <w:rPr>
-          <w:rFonts w:hint="eastAsia" w:ascii="宋体" w:hAnsi="宋体" w:cs="黑体"/>
-          <w:bCs/>
-          <w:kern w:val="0"/>
-          <w:sz w:val="24"/>
-          <w:szCs w:val="24"/>
-          <w:lang w:bidi="ar"/>
-        </w:rPr>
-      </w:pPr>
-      <w:r>
-        <w:rPr>
-          <w:rFonts w:hint="eastAsia" w:ascii="宋体" w:hAnsi="宋体" w:cs="黑体"/>
-          <w:bCs/>
-          <w:kern w:val="0"/>
-          <w:sz w:val="24"/>
-          <w:szCs w:val="24"/>
-          <w:lang w:bidi="ar"/>
-        </w:rPr>
-        <w:t>对9位科任老师、5位家长专题访问</w:t>
-      </w:r>
-    </w:p>
-    <w:p>
-      <w:pPr>
-        <w:numPr>
-          <w:ilvl w:val="1"/>
-          <w:numId w:val="10"/>
-        </w:numPr>
-        <w:spacing w:line="360" w:lineRule="auto"/>
-        <w:ind w:left="840" w:leftChars="0" w:hanging="420" w:firstLineChars="0"/>
-        <w:jc w:val="left"/>
-        <w:rPr>
-          <w:rFonts w:hint="eastAsia" w:ascii="宋体" w:hAnsi="宋体" w:cs="黑体"/>
-          <w:bCs/>
-          <w:kern w:val="0"/>
-          <w:sz w:val="24"/>
-          <w:szCs w:val="24"/>
-          <w:lang w:bidi="ar"/>
-        </w:rPr>
-      </w:pPr>
-      <w:r>
-        <w:rPr>
-          <w:rFonts w:hint="eastAsia" w:ascii="宋体" w:hAnsi="宋体" w:cs="黑体"/>
-          <w:bCs/>
-          <w:kern w:val="0"/>
-          <w:sz w:val="24"/>
-          <w:szCs w:val="24"/>
-          <w:lang w:bidi="ar"/>
-        </w:rPr>
-        <w:t>在广东番禺中学食堂进行实地调查</w:t>
-      </w:r>
-    </w:p>
-    <w:p>
-      <w:pPr>
-        <w:numPr>
-          <w:ilvl w:val="1"/>
-          <w:numId w:val="10"/>
-        </w:numPr>
-        <w:spacing w:line="360" w:lineRule="auto"/>
-        <w:ind w:left="840" w:leftChars="0" w:hanging="420" w:firstLineChars="0"/>
-        <w:jc w:val="left"/>
-        <w:rPr>
-          <w:rFonts w:hint="eastAsia" w:ascii="宋体" w:hAnsi="宋体" w:cs="黑体"/>
-          <w:bCs/>
-          <w:kern w:val="0"/>
-          <w:sz w:val="24"/>
-          <w:szCs w:val="24"/>
-          <w:lang w:bidi="ar"/>
-        </w:rPr>
-      </w:pPr>
-      <w:r>
-        <w:rPr>
-          <w:rFonts w:hint="eastAsia" w:ascii="宋体" w:hAnsi="宋体" w:cs="黑体"/>
-          <w:bCs/>
-          <w:kern w:val="0"/>
-          <w:sz w:val="24"/>
-          <w:szCs w:val="24"/>
-          <w:lang w:bidi="ar"/>
-        </w:rPr>
         <w:t>文献法：通过网络书籍的方式，搜索食堂数据，蔬菜营养均衡</w:t>
-      </w:r>
-    </w:p>
-    <w:p>
-      <w:pPr>
-        <w:numPr>
-          <w:ilvl w:val="0"/>
-          <w:numId w:val="11"/>
-        </w:numPr>
-        <w:spacing w:line="360" w:lineRule="auto"/>
-        <w:ind w:left="420" w:leftChars="0" w:hanging="420" w:firstLineChars="0"/>
-        <w:jc w:val="left"/>
-        <w:rPr>
-          <w:rFonts w:hint="eastAsia" w:ascii="宋体" w:hAnsi="宋体" w:cs="黑体"/>
-          <w:bCs/>
-          <w:kern w:val="0"/>
-          <w:sz w:val="24"/>
-          <w:szCs w:val="24"/>
-          <w:lang w:bidi="ar"/>
-        </w:rPr>
-      </w:pPr>
-      <w:r>
-        <w:rPr>
-          <w:rFonts w:hint="eastAsia" w:ascii="宋体" w:hAnsi="宋体" w:cs="黑体"/>
-          <w:bCs/>
-          <w:kern w:val="0"/>
-          <w:sz w:val="24"/>
-          <w:szCs w:val="24"/>
-          <w:lang w:val="en-US" w:eastAsia="zh-CN" w:bidi="ar"/>
-        </w:rPr>
-        <w:t>三、</w:t>
-      </w:r>
-      <w:r>
-        <w:rPr>
-          <w:rFonts w:hint="eastAsia" w:ascii="宋体" w:hAnsi="宋体" w:cs="黑体"/>
-          <w:bCs/>
-          <w:kern w:val="0"/>
-          <w:sz w:val="24"/>
-          <w:szCs w:val="24"/>
-          <w:lang w:bidi="ar"/>
-        </w:rPr>
-        <w:t>总结阶段：筛选、分析和研究资料，形成结果（11-17)</w:t>
-      </w:r>
-    </w:p>
-    <w:p>
-      <w:pPr>
-        <w:numPr>
-          <w:ilvl w:val="1"/>
-          <w:numId w:val="11"/>
-        </w:numPr>
-        <w:spacing w:line="360" w:lineRule="auto"/>
-        <w:ind w:left="840" w:leftChars="0" w:hanging="420" w:firstLineChars="0"/>
-        <w:jc w:val="left"/>
-        <w:rPr>
-          <w:rFonts w:hint="eastAsia" w:ascii="宋体" w:hAnsi="宋体" w:cs="黑体"/>
-          <w:bCs/>
-          <w:kern w:val="0"/>
-          <w:sz w:val="24"/>
-          <w:szCs w:val="24"/>
-          <w:lang w:bidi="ar"/>
-        </w:rPr>
-      </w:pPr>
-      <w:r>
-        <w:rPr>
-          <w:rFonts w:hint="eastAsia" w:ascii="宋体" w:hAnsi="宋体" w:cs="黑体"/>
-          <w:bCs/>
-          <w:kern w:val="0"/>
-          <w:sz w:val="24"/>
-          <w:szCs w:val="24"/>
-          <w:lang w:bidi="ar"/>
-        </w:rPr>
-        <w:t>修改整理，撰写研究报告，进行讨论分析，最后总结、修改、整理，完成课题研究</w:t>
       </w:r>
     </w:p>
     <w:p>
@@ -4761,7 +4538,7 @@
               <w:widowControl/>
               <w:numPr>
                 <w:ilvl w:val="0"/>
-                <w:numId w:val="12"/>
+                <w:numId w:val="10"/>
               </w:numPr>
               <w:rPr>
                 <w:rFonts w:hint="eastAsia" w:ascii="宋体" w:hAnsi="宋体" w:cs="宋体"/>
@@ -4802,7 +4579,7 @@
               <w:widowControl/>
               <w:numPr>
                 <w:ilvl w:val="0"/>
-                <w:numId w:val="12"/>
+                <w:numId w:val="10"/>
               </w:numPr>
               <w:rPr>
                 <w:rFonts w:hint="eastAsia" w:ascii="宋体" w:hAnsi="宋体" w:cs="宋体"/>
@@ -4824,7 +4601,7 @@
               <w:widowControl/>
               <w:numPr>
                 <w:ilvl w:val="0"/>
-                <w:numId w:val="13"/>
+                <w:numId w:val="11"/>
               </w:numPr>
               <w:ind w:left="420" w:leftChars="0" w:firstLineChars="0"/>
               <w:rPr>
@@ -4847,7 +4624,7 @@
               <w:widowControl/>
               <w:numPr>
                 <w:ilvl w:val="0"/>
-                <w:numId w:val="13"/>
+                <w:numId w:val="11"/>
               </w:numPr>
               <w:ind w:left="420" w:leftChars="0" w:firstLineChars="0"/>
               <w:rPr>
@@ -4870,7 +4647,7 @@
               <w:widowControl/>
               <w:numPr>
                 <w:ilvl w:val="0"/>
-                <w:numId w:val="13"/>
+                <w:numId w:val="11"/>
               </w:numPr>
               <w:ind w:left="420" w:leftChars="0" w:firstLineChars="0"/>
               <w:rPr>
@@ -4893,7 +4670,7 @@
               <w:widowControl/>
               <w:numPr>
                 <w:ilvl w:val="0"/>
-                <w:numId w:val="13"/>
+                <w:numId w:val="11"/>
               </w:numPr>
               <w:ind w:left="420" w:leftChars="0" w:firstLineChars="0"/>
               <w:rPr>
@@ -4916,7 +4693,7 @@
               <w:widowControl/>
               <w:numPr>
                 <w:ilvl w:val="0"/>
-                <w:numId w:val="12"/>
+                <w:numId w:val="10"/>
               </w:numPr>
               <w:rPr>
                 <w:rFonts w:hint="eastAsia" w:ascii="宋体" w:hAnsi="宋体" w:cs="宋体"/>
@@ -5176,8 +4953,6 @@
               </w:rPr>
               <w:t>论文、调查报告、实验报告</w:t>
             </w:r>
-            <w:bookmarkStart w:id="0" w:name="_GoBack"/>
-            <w:bookmarkEnd w:id="0"/>
           </w:p>
         </w:tc>
       </w:tr>
@@ -5304,7 +5079,7 @@
       <w:pPr>
         <w:numPr>
           <w:ilvl w:val="0"/>
-          <w:numId w:val="14"/>
+          <w:numId w:val="12"/>
         </w:numPr>
         <w:ind w:firstLine="560"/>
         <w:jc w:val="left"/>
@@ -5335,38 +5110,128 @@
       <w:pPr>
         <w:numPr>
           <w:ilvl w:val="0"/>
+          <w:numId w:val="12"/>
+        </w:numPr>
+        <w:ind w:firstLine="560"/>
+        <w:jc w:val="left"/>
+        <w:rPr>
+          <w:rFonts w:ascii="黑体" w:hAnsi="黑体" w:eastAsia="黑体" w:cs="黑体"/>
+          <w:sz w:val="28"/>
+          <w:szCs w:val="28"/>
+        </w:rPr>
+      </w:pPr>
+      <w:r>
+        <w:rPr>
+          <w:rFonts w:hint="eastAsia" w:ascii="黑体" w:hAnsi="黑体" w:eastAsia="黑体" w:cs="黑体"/>
+          <w:sz w:val="28"/>
+          <w:szCs w:val="28"/>
+        </w:rPr>
+        <w:t>思维导图：</w:t>
+      </w:r>
+    </w:p>
+    <w:p>
+      <w:pPr>
+        <w:numPr>
           <w:numId w:val="0"/>
         </w:numPr>
         <w:jc w:val="left"/>
         <w:rPr>
+          <w:rFonts w:hint="eastAsia" w:ascii="黑体" w:hAnsi="黑体" w:eastAsia="黑体" w:cs="黑体"/>
+          <w:sz w:val="28"/>
+          <w:szCs w:val="28"/>
+        </w:rPr>
+      </w:pPr>
+    </w:p>
+    <w:p>
+      <w:pPr>
+        <w:numPr>
+          <w:numId w:val="0"/>
+        </w:numPr>
+        <w:jc w:val="left"/>
+        <w:rPr>
+          <w:rFonts w:hint="eastAsia" w:ascii="黑体" w:hAnsi="黑体" w:eastAsia="黑体" w:cs="黑体"/>
+          <w:sz w:val="28"/>
+          <w:szCs w:val="28"/>
+        </w:rPr>
+      </w:pPr>
+    </w:p>
+    <w:p>
+      <w:pPr>
+        <w:numPr>
+          <w:numId w:val="0"/>
+        </w:numPr>
+        <w:jc w:val="left"/>
+        <w:rPr>
+          <w:rFonts w:hint="eastAsia" w:ascii="黑体" w:hAnsi="黑体" w:eastAsia="黑体" w:cs="黑体"/>
+          <w:sz w:val="28"/>
+          <w:szCs w:val="28"/>
+        </w:rPr>
+      </w:pPr>
+    </w:p>
+    <w:p>
+      <w:pPr>
+        <w:numPr>
+          <w:numId w:val="0"/>
+        </w:numPr>
+        <w:jc w:val="left"/>
+        <w:rPr>
+          <w:rFonts w:hint="eastAsia" w:ascii="黑体" w:hAnsi="黑体" w:eastAsia="黑体" w:cs="黑体"/>
+          <w:sz w:val="28"/>
+          <w:szCs w:val="28"/>
+        </w:rPr>
+      </w:pPr>
+    </w:p>
+    <w:p>
+      <w:pPr>
+        <w:numPr>
+          <w:numId w:val="0"/>
+        </w:numPr>
+        <w:jc w:val="left"/>
+        <w:rPr>
+          <w:rFonts w:hint="eastAsia" w:ascii="黑体" w:hAnsi="黑体" w:eastAsia="黑体" w:cs="黑体"/>
+          <w:sz w:val="28"/>
+          <w:szCs w:val="28"/>
+        </w:rPr>
+      </w:pPr>
+    </w:p>
+    <w:p>
+      <w:pPr>
+        <w:numPr>
+          <w:numId w:val="0"/>
+        </w:numPr>
+        <w:jc w:val="left"/>
+        <w:rPr>
+          <w:rFonts w:hint="eastAsia" w:ascii="黑体" w:hAnsi="黑体" w:eastAsia="黑体" w:cs="黑体"/>
+          <w:sz w:val="28"/>
+          <w:szCs w:val="28"/>
+        </w:rPr>
+      </w:pPr>
+    </w:p>
+    <w:p>
+      <w:pPr>
+        <w:numPr>
+          <w:numId w:val="0"/>
+        </w:numPr>
+        <w:jc w:val="left"/>
+        <w:rPr>
+          <w:rFonts w:hint="eastAsia" w:ascii="黑体" w:hAnsi="黑体" w:eastAsia="黑体" w:cs="黑体"/>
+          <w:sz w:val="28"/>
+          <w:szCs w:val="28"/>
+        </w:rPr>
+      </w:pPr>
+    </w:p>
+    <w:p>
+      <w:pPr>
+        <w:numPr>
+          <w:numId w:val="0"/>
+        </w:numPr>
+        <w:jc w:val="left"/>
+        <w:rPr>
           <w:rFonts w:ascii="黑体" w:hAnsi="黑体" w:eastAsia="黑体" w:cs="黑体"/>
           <w:sz w:val="28"/>
           <w:szCs w:val="28"/>
         </w:rPr>
       </w:pPr>
-    </w:p>
-    <w:p>
-      <w:pPr>
-        <w:numPr>
-          <w:ilvl w:val="0"/>
-          <w:numId w:val="14"/>
-        </w:numPr>
-        <w:ind w:firstLine="560"/>
-        <w:jc w:val="left"/>
-        <w:rPr>
-          <w:rFonts w:ascii="黑体" w:hAnsi="黑体" w:eastAsia="黑体" w:cs="黑体"/>
-          <w:sz w:val="28"/>
-          <w:szCs w:val="28"/>
-        </w:rPr>
-      </w:pPr>
-      <w:r>
-        <w:rPr>
-          <w:rFonts w:hint="eastAsia" w:ascii="黑体" w:hAnsi="黑体" w:eastAsia="黑体" w:cs="黑体"/>
-          <w:sz w:val="28"/>
-          <w:szCs w:val="28"/>
-        </w:rPr>
-        <w:t>思维导图：</w:t>
-      </w:r>
       <w:r>
         <w:rPr>
           <w:sz w:val="28"/>
@@ -5723,7 +5588,6 @@
     </w:p>
     <w:p>
       <w:pPr>
-        <w:ind w:firstLine="560"/>
         <w:jc w:val="left"/>
         <w:rPr>
           <w:sz w:val="28"/>
@@ -7755,66 +7619,36 @@
     </w:p>
     <w:p>
       <w:pPr>
+        <w:pStyle w:val="4"/>
+        <w:widowControl/>
         <w:spacing w:line="360" w:lineRule="auto"/>
-        <w:jc w:val="left"/>
-        <w:rPr>
-          <w:rFonts w:ascii="宋体" w:hAnsi="宋体" w:cs="宋体"/>
-          <w:sz w:val="24"/>
+        <w:rPr>
+          <w:rFonts w:hint="eastAsia" w:ascii="宋体" w:hAnsi="宋体" w:cs="宋体"/>
+          <w:kern w:val="2"/>
           <w:szCs w:val="24"/>
         </w:rPr>
       </w:pPr>
     </w:p>
     <w:p>
       <w:pPr>
+        <w:pStyle w:val="4"/>
+        <w:widowControl/>
         <w:spacing w:line="360" w:lineRule="auto"/>
-        <w:jc w:val="left"/>
-        <w:rPr>
-          <w:rFonts w:ascii="宋体" w:hAnsi="宋体" w:cs="宋体"/>
-          <w:sz w:val="24"/>
+        <w:rPr>
+          <w:rFonts w:hint="eastAsia" w:ascii="宋体" w:hAnsi="宋体" w:cs="宋体"/>
+          <w:kern w:val="2"/>
           <w:szCs w:val="24"/>
         </w:rPr>
       </w:pPr>
     </w:p>
     <w:p>
       <w:pPr>
+        <w:pStyle w:val="4"/>
+        <w:widowControl/>
         <w:spacing w:line="360" w:lineRule="auto"/>
-        <w:jc w:val="left"/>
-        <w:rPr>
-          <w:rFonts w:ascii="宋体" w:hAnsi="宋体" w:cs="宋体"/>
-          <w:sz w:val="24"/>
-          <w:szCs w:val="24"/>
-        </w:rPr>
-      </w:pPr>
-    </w:p>
-    <w:p>
-      <w:pPr>
-        <w:spacing w:line="360" w:lineRule="auto"/>
-        <w:jc w:val="left"/>
-        <w:rPr>
-          <w:rFonts w:ascii="宋体" w:hAnsi="宋体" w:cs="宋体"/>
-          <w:sz w:val="24"/>
-          <w:szCs w:val="24"/>
-        </w:rPr>
-      </w:pPr>
-    </w:p>
-    <w:p>
-      <w:pPr>
-        <w:spacing w:line="360" w:lineRule="auto"/>
-        <w:jc w:val="left"/>
-        <w:rPr>
-          <w:rFonts w:ascii="宋体" w:hAnsi="宋体" w:cs="宋体"/>
-          <w:sz w:val="24"/>
-          <w:szCs w:val="24"/>
-        </w:rPr>
-      </w:pPr>
-    </w:p>
-    <w:p>
-      <w:pPr>
-        <w:spacing w:line="360" w:lineRule="auto"/>
-        <w:jc w:val="left"/>
-        <w:rPr>
-          <w:rFonts w:ascii="宋体" w:hAnsi="宋体" w:cs="宋体"/>
-          <w:sz w:val="24"/>
+        <w:rPr>
+          <w:rFonts w:hint="eastAsia" w:ascii="宋体" w:hAnsi="宋体" w:cs="宋体"/>
+          <w:kern w:val="2"/>
           <w:szCs w:val="24"/>
         </w:rPr>
       </w:pPr>
@@ -7879,6 +7713,8 @@
           <w:lang w:val="en-US" w:eastAsia="zh-CN"/>
         </w:rPr>
       </w:pPr>
+      <w:bookmarkStart w:id="0" w:name="_GoBack"/>
+      <w:bookmarkEnd w:id="0"/>
       <w:r>
         <w:rPr>
           <w:rFonts w:hint="eastAsia" w:ascii="宋体" w:hAnsi="宋体" w:cs="宋体"/>
@@ -10370,6 +10206,12 @@
             <w:insideH w:val="single" w:color="E0E0E0" w:sz="4" w:space="0"/>
             <w:insideV w:val="single" w:color="E0E0E0" w:sz="4" w:space="0"/>
           </w:tblBorders>
+          <w:tblCellMar>
+            <w:top w:w="0" w:type="dxa"/>
+            <w:left w:w="108" w:type="dxa"/>
+            <w:bottom w:w="0" w:type="dxa"/>
+            <w:right w:w="108" w:type="dxa"/>
+          </w:tblCellMar>
         </w:tblPrEx>
         <w:trPr>
           <w:trHeight w:val="500" w:hRule="atLeast"/>
@@ -18639,143 +18481,6 @@
     </w:lvl>
   </w:abstractNum>
   <w:abstractNum w:abstractNumId="5">
-    <w:nsid w:val="08C2C867"/>
-    <w:multiLevelType w:val="multilevel"/>
-    <w:tmpl w:val="08C2C867"/>
-    <w:lvl w:ilvl="0" w:tentative="0">
-      <w:start w:val="1"/>
-      <w:numFmt w:val="bullet"/>
-      <w:lvlText w:val=""/>
-      <w:lvlJc w:val="left"/>
-      <w:pPr>
-        <w:ind w:left="420" w:hanging="420"/>
-      </w:pPr>
-      <w:rPr>
-        <w:rFonts w:hint="default" w:ascii="Wingdings" w:hAnsi="Wingdings"/>
-      </w:rPr>
-    </w:lvl>
-    <w:lvl w:ilvl="1" w:tentative="0">
-      <w:start w:val="1"/>
-      <w:numFmt w:val="bullet"/>
-      <w:lvlText w:val=""/>
-      <w:lvlJc w:val="left"/>
-      <w:pPr>
-        <w:tabs>
-          <w:tab w:val="left" w:pos="840"/>
-        </w:tabs>
-        <w:ind w:left="840" w:leftChars="0" w:hanging="420" w:firstLineChars="0"/>
-      </w:pPr>
-      <w:rPr>
-        <w:rFonts w:hint="default" w:ascii="Wingdings" w:hAnsi="Wingdings"/>
-      </w:rPr>
-    </w:lvl>
-    <w:lvl w:ilvl="2" w:tentative="0">
-      <w:start w:val="1"/>
-      <w:numFmt w:val="bullet"/>
-      <w:lvlText w:val=""/>
-      <w:lvlJc w:val="left"/>
-      <w:pPr>
-        <w:tabs>
-          <w:tab w:val="left" w:pos="1260"/>
-        </w:tabs>
-        <w:ind w:left="1260" w:leftChars="0" w:hanging="420" w:firstLineChars="0"/>
-      </w:pPr>
-      <w:rPr>
-        <w:rFonts w:hint="default" w:ascii="Wingdings" w:hAnsi="Wingdings"/>
-      </w:rPr>
-    </w:lvl>
-    <w:lvl w:ilvl="3" w:tentative="0">
-      <w:start w:val="1"/>
-      <w:numFmt w:val="bullet"/>
-      <w:lvlText w:val=""/>
-      <w:lvlJc w:val="left"/>
-      <w:pPr>
-        <w:tabs>
-          <w:tab w:val="left" w:pos="1680"/>
-        </w:tabs>
-        <w:ind w:left="1680" w:leftChars="0" w:hanging="420" w:firstLineChars="0"/>
-      </w:pPr>
-      <w:rPr>
-        <w:rFonts w:hint="default" w:ascii="Wingdings" w:hAnsi="Wingdings"/>
-      </w:rPr>
-    </w:lvl>
-    <w:lvl w:ilvl="4" w:tentative="0">
-      <w:start w:val="1"/>
-      <w:numFmt w:val="bullet"/>
-      <w:lvlText w:val=""/>
-      <w:lvlJc w:val="left"/>
-      <w:pPr>
-        <w:tabs>
-          <w:tab w:val="left" w:pos="2100"/>
-        </w:tabs>
-        <w:ind w:left="2100" w:leftChars="0" w:hanging="420" w:firstLineChars="0"/>
-      </w:pPr>
-      <w:rPr>
-        <w:rFonts w:hint="default" w:ascii="Wingdings" w:hAnsi="Wingdings"/>
-      </w:rPr>
-    </w:lvl>
-    <w:lvl w:ilvl="5" w:tentative="0">
-      <w:start w:val="1"/>
-      <w:numFmt w:val="bullet"/>
-      <w:lvlText w:val=""/>
-      <w:lvlJc w:val="left"/>
-      <w:pPr>
-        <w:tabs>
-          <w:tab w:val="left" w:pos="2520"/>
-        </w:tabs>
-        <w:ind w:left="2520" w:leftChars="0" w:hanging="420" w:firstLineChars="0"/>
-      </w:pPr>
-      <w:rPr>
-        <w:rFonts w:hint="default" w:ascii="Wingdings" w:hAnsi="Wingdings"/>
-      </w:rPr>
-    </w:lvl>
-    <w:lvl w:ilvl="6" w:tentative="0">
-      <w:start w:val="1"/>
-      <w:numFmt w:val="bullet"/>
-      <w:lvlText w:val=""/>
-      <w:lvlJc w:val="left"/>
-      <w:pPr>
-        <w:tabs>
-          <w:tab w:val="left" w:pos="2940"/>
-        </w:tabs>
-        <w:ind w:left="2940" w:leftChars="0" w:hanging="420" w:firstLineChars="0"/>
-      </w:pPr>
-      <w:rPr>
-        <w:rFonts w:hint="default" w:ascii="Wingdings" w:hAnsi="Wingdings"/>
-      </w:rPr>
-    </w:lvl>
-    <w:lvl w:ilvl="7" w:tentative="0">
-      <w:start w:val="1"/>
-      <w:numFmt w:val="bullet"/>
-      <w:lvlText w:val=""/>
-      <w:lvlJc w:val="left"/>
-      <w:pPr>
-        <w:tabs>
-          <w:tab w:val="left" w:pos="3360"/>
-        </w:tabs>
-        <w:ind w:left="3360" w:leftChars="0" w:hanging="420" w:firstLineChars="0"/>
-      </w:pPr>
-      <w:rPr>
-        <w:rFonts w:hint="default" w:ascii="Wingdings" w:hAnsi="Wingdings"/>
-      </w:rPr>
-    </w:lvl>
-    <w:lvl w:ilvl="8" w:tentative="0">
-      <w:start w:val="1"/>
-      <w:numFmt w:val="bullet"/>
-      <w:lvlText w:val=""/>
-      <w:lvlJc w:val="left"/>
-      <w:pPr>
-        <w:tabs>
-          <w:tab w:val="left" w:pos="3780"/>
-        </w:tabs>
-        <w:ind w:left="3780" w:leftChars="0" w:hanging="420" w:firstLineChars="0"/>
-      </w:pPr>
-      <w:rPr>
-        <w:rFonts w:hint="default" w:ascii="Wingdings" w:hAnsi="Wingdings"/>
-      </w:rPr>
-    </w:lvl>
-  </w:abstractNum>
-  <w:abstractNum w:abstractNumId="6">
     <w:nsid w:val="298E5860"/>
     <w:multiLevelType w:val="multilevel"/>
     <w:tmpl w:val="298E5860"/>
@@ -18888,7 +18593,7 @@
       </w:pPr>
     </w:lvl>
   </w:abstractNum>
-  <w:abstractNum w:abstractNumId="7">
+  <w:abstractNum w:abstractNumId="6">
     <w:nsid w:val="4E34700C"/>
     <w:multiLevelType w:val="singleLevel"/>
     <w:tmpl w:val="4E34700C"/>
@@ -18903,7 +18608,7 @@
       </w:rPr>
     </w:lvl>
   </w:abstractNum>
-  <w:abstractNum w:abstractNumId="8">
+  <w:abstractNum w:abstractNumId="7">
     <w:nsid w:val="53F49A96"/>
     <w:multiLevelType w:val="singleLevel"/>
     <w:tmpl w:val="53F49A96"/>
@@ -18921,7 +18626,7 @@
       </w:rPr>
     </w:lvl>
   </w:abstractNum>
-  <w:abstractNum w:abstractNumId="9">
+  <w:abstractNum w:abstractNumId="8">
     <w:nsid w:val="540DF2F4"/>
     <w:multiLevelType w:val="singleLevel"/>
     <w:tmpl w:val="540DF2F4"/>
@@ -18936,7 +18641,7 @@
       </w:rPr>
     </w:lvl>
   </w:abstractNum>
-  <w:abstractNum w:abstractNumId="10">
+  <w:abstractNum w:abstractNumId="9">
     <w:nsid w:val="5C26A19D"/>
     <w:multiLevelType w:val="singleLevel"/>
     <w:tmpl w:val="5C26A19D"/>
@@ -18948,7 +18653,7 @@
       <w:lvlJc w:val="left"/>
     </w:lvl>
   </w:abstractNum>
-  <w:abstractNum w:abstractNumId="11">
+  <w:abstractNum w:abstractNumId="10">
     <w:nsid w:val="615A159C"/>
     <w:multiLevelType w:val="multilevel"/>
     <w:tmpl w:val="615A159C"/>
@@ -19061,7 +18766,7 @@
       </w:pPr>
     </w:lvl>
   </w:abstractNum>
-  <w:abstractNum w:abstractNumId="12">
+  <w:abstractNum w:abstractNumId="11">
     <w:nsid w:val="73444066"/>
     <w:multiLevelType w:val="multilevel"/>
     <w:tmpl w:val="73444066"/>
@@ -19174,148 +18879,11 @@
       </w:pPr>
     </w:lvl>
   </w:abstractNum>
-  <w:abstractNum w:abstractNumId="13">
-    <w:nsid w:val="78DD5B7E"/>
-    <w:multiLevelType w:val="multilevel"/>
-    <w:tmpl w:val="78DD5B7E"/>
-    <w:lvl w:ilvl="0" w:tentative="0">
-      <w:start w:val="1"/>
-      <w:numFmt w:val="bullet"/>
-      <w:lvlText w:val=""/>
-      <w:lvlJc w:val="left"/>
-      <w:pPr>
-        <w:ind w:left="420" w:hanging="420"/>
-      </w:pPr>
-      <w:rPr>
-        <w:rFonts w:hint="default" w:ascii="Wingdings" w:hAnsi="Wingdings"/>
-      </w:rPr>
-    </w:lvl>
-    <w:lvl w:ilvl="1" w:tentative="0">
-      <w:start w:val="1"/>
-      <w:numFmt w:val="bullet"/>
-      <w:lvlText w:val=""/>
-      <w:lvlJc w:val="left"/>
-      <w:pPr>
-        <w:tabs>
-          <w:tab w:val="left" w:pos="840"/>
-        </w:tabs>
-        <w:ind w:left="840" w:leftChars="0" w:hanging="420" w:firstLineChars="0"/>
-      </w:pPr>
-      <w:rPr>
-        <w:rFonts w:hint="default" w:ascii="Wingdings" w:hAnsi="Wingdings"/>
-      </w:rPr>
-    </w:lvl>
-    <w:lvl w:ilvl="2" w:tentative="0">
-      <w:start w:val="1"/>
-      <w:numFmt w:val="bullet"/>
-      <w:lvlText w:val=""/>
-      <w:lvlJc w:val="left"/>
-      <w:pPr>
-        <w:tabs>
-          <w:tab w:val="left" w:pos="1260"/>
-        </w:tabs>
-        <w:ind w:left="1260" w:leftChars="0" w:hanging="420" w:firstLineChars="0"/>
-      </w:pPr>
-      <w:rPr>
-        <w:rFonts w:hint="default" w:ascii="Wingdings" w:hAnsi="Wingdings"/>
-      </w:rPr>
-    </w:lvl>
-    <w:lvl w:ilvl="3" w:tentative="0">
-      <w:start w:val="1"/>
-      <w:numFmt w:val="bullet"/>
-      <w:lvlText w:val=""/>
-      <w:lvlJc w:val="left"/>
-      <w:pPr>
-        <w:tabs>
-          <w:tab w:val="left" w:pos="1680"/>
-        </w:tabs>
-        <w:ind w:left="1680" w:leftChars="0" w:hanging="420" w:firstLineChars="0"/>
-      </w:pPr>
-      <w:rPr>
-        <w:rFonts w:hint="default" w:ascii="Wingdings" w:hAnsi="Wingdings"/>
-      </w:rPr>
-    </w:lvl>
-    <w:lvl w:ilvl="4" w:tentative="0">
-      <w:start w:val="1"/>
-      <w:numFmt w:val="bullet"/>
-      <w:lvlText w:val=""/>
-      <w:lvlJc w:val="left"/>
-      <w:pPr>
-        <w:tabs>
-          <w:tab w:val="left" w:pos="2100"/>
-        </w:tabs>
-        <w:ind w:left="2100" w:leftChars="0" w:hanging="420" w:firstLineChars="0"/>
-      </w:pPr>
-      <w:rPr>
-        <w:rFonts w:hint="default" w:ascii="Wingdings" w:hAnsi="Wingdings"/>
-      </w:rPr>
-    </w:lvl>
-    <w:lvl w:ilvl="5" w:tentative="0">
-      <w:start w:val="1"/>
-      <w:numFmt w:val="bullet"/>
-      <w:lvlText w:val=""/>
-      <w:lvlJc w:val="left"/>
-      <w:pPr>
-        <w:tabs>
-          <w:tab w:val="left" w:pos="2520"/>
-        </w:tabs>
-        <w:ind w:left="2520" w:leftChars="0" w:hanging="420" w:firstLineChars="0"/>
-      </w:pPr>
-      <w:rPr>
-        <w:rFonts w:hint="default" w:ascii="Wingdings" w:hAnsi="Wingdings"/>
-      </w:rPr>
-    </w:lvl>
-    <w:lvl w:ilvl="6" w:tentative="0">
-      <w:start w:val="1"/>
-      <w:numFmt w:val="bullet"/>
-      <w:lvlText w:val=""/>
-      <w:lvlJc w:val="left"/>
-      <w:pPr>
-        <w:tabs>
-          <w:tab w:val="left" w:pos="2940"/>
-        </w:tabs>
-        <w:ind w:left="2940" w:leftChars="0" w:hanging="420" w:firstLineChars="0"/>
-      </w:pPr>
-      <w:rPr>
-        <w:rFonts w:hint="default" w:ascii="Wingdings" w:hAnsi="Wingdings"/>
-      </w:rPr>
-    </w:lvl>
-    <w:lvl w:ilvl="7" w:tentative="0">
-      <w:start w:val="1"/>
-      <w:numFmt w:val="bullet"/>
-      <w:lvlText w:val=""/>
-      <w:lvlJc w:val="left"/>
-      <w:pPr>
-        <w:tabs>
-          <w:tab w:val="left" w:pos="3360"/>
-        </w:tabs>
-        <w:ind w:left="3360" w:leftChars="0" w:hanging="420" w:firstLineChars="0"/>
-      </w:pPr>
-      <w:rPr>
-        <w:rFonts w:hint="default" w:ascii="Wingdings" w:hAnsi="Wingdings"/>
-      </w:rPr>
-    </w:lvl>
-    <w:lvl w:ilvl="8" w:tentative="0">
-      <w:start w:val="1"/>
-      <w:numFmt w:val="bullet"/>
-      <w:lvlText w:val=""/>
-      <w:lvlJc w:val="left"/>
-      <w:pPr>
-        <w:tabs>
-          <w:tab w:val="left" w:pos="3780"/>
-        </w:tabs>
-        <w:ind w:left="3780" w:leftChars="0" w:hanging="420" w:firstLineChars="0"/>
-      </w:pPr>
-      <w:rPr>
-        <w:rFonts w:hint="default" w:ascii="Wingdings" w:hAnsi="Wingdings"/>
-      </w:rPr>
-    </w:lvl>
-  </w:abstractNum>
   <w:num w:numId="1">
-    <w:abstractNumId w:val="9"/>
+    <w:abstractNumId w:val="8"/>
   </w:num>
   <w:num w:numId="2">
-    <w:abstractNumId w:val="8"/>
+    <w:abstractNumId w:val="7"/>
   </w:num>
   <w:num w:numId="3">
     <w:abstractNumId w:val="3"/>
@@ -19324,39 +18892,33 @@
     <w:abstractNumId w:val="4"/>
   </w:num>
   <w:num w:numId="5">
-    <w:abstractNumId w:val="12"/>
+    <w:abstractNumId w:val="11"/>
   </w:num>
   <w:num w:numId="6">
+    <w:abstractNumId w:val="5"/>
+  </w:num>
+  <w:num w:numId="7">
+    <w:abstractNumId w:val="10"/>
+  </w:num>
+  <w:num w:numId="8">
     <w:abstractNumId w:val="6"/>
   </w:num>
-  <w:num w:numId="7">
-    <w:abstractNumId w:val="11"/>
-  </w:num>
-  <w:num w:numId="8">
-    <w:abstractNumId w:val="7"/>
-  </w:num>
   <w:num w:numId="9">
-    <w:abstractNumId w:val="10"/>
+    <w:abstractNumId w:val="9"/>
   </w:num>
   <w:num w:numId="10">
-    <w:abstractNumId w:val="5"/>
-  </w:num>
-  <w:num w:numId="11">
-    <w:abstractNumId w:val="13"/>
-  </w:num>
-  <w:num w:numId="12">
     <w:abstractNumId w:val="0"/>
     <w:lvlOverride w:ilvl="0">
       <w:startOverride w:val="1"/>
     </w:lvlOverride>
   </w:num>
-  <w:num w:numId="13">
+  <w:num w:numId="11">
     <w:abstractNumId w:val="2"/>
     <w:lvlOverride w:ilvl="0">
       <w:startOverride w:val="1"/>
     </w:lvlOverride>
   </w:num>
-  <w:num w:numId="14">
+  <w:num w:numId="12">
     <w:abstractNumId w:val="1"/>
   </w:num>
 </w:numbering>
@@ -19476,7 +19038,7 @@
     <w:lsdException w:uiPriority="99" w:name="HTML Sample"/>
     <w:lsdException w:uiPriority="99" w:name="HTML Typewriter"/>
     <w:lsdException w:uiPriority="99" w:name="HTML Variable"/>
-    <w:lsdException w:uiPriority="99" w:name="Normal Table"/>
+    <w:lsdException w:qFormat="1" w:uiPriority="99" w:name="Normal Table"/>
     <w:lsdException w:uiPriority="99" w:name="annotation subject"/>
     <w:lsdException w:uiPriority="99" w:name="Table Simple 1"/>
     <w:lsdException w:uiPriority="99" w:name="Table Simple 2"/>
@@ -19543,7 +19105,7 @@
     <w:lsdException w:unhideWhenUsed="0" w:uiPriority="63" w:semiHidden="0" w:name="Medium Shading 1 Accent 1"/>
     <w:lsdException w:unhideWhenUsed="0" w:uiPriority="64" w:semiHidden="0" w:name="Medium Shading 2 Accent 1"/>
     <w:lsdException w:unhideWhenUsed="0" w:uiPriority="65" w:semiHidden="0" w:name="Medium List 1 Accent 1"/>
-    <w:lsdException w:unhideWhenUsed="0" w:uiPriority="99" w:semiHidden="0" w:name="List Paragraph"/>
+    <w:lsdException w:qFormat="1" w:unhideWhenUsed="0" w:uiPriority="99" w:semiHidden="0" w:name="List Paragraph"/>
     <w:lsdException w:unhideWhenUsed="0" w:uiPriority="66" w:semiHidden="0" w:name="Medium List 2 Accent 1"/>
     <w:lsdException w:unhideWhenUsed="0" w:uiPriority="67" w:semiHidden="0" w:name="Medium Grid 1 Accent 1"/>
     <w:lsdException w:unhideWhenUsed="0" w:uiPriority="68" w:semiHidden="0" w:name="Medium Grid 2 Accent 1"/>
@@ -19649,6 +19211,7 @@
     <w:name w:val="Normal Table"/>
     <w:semiHidden/>
     <w:unhideWhenUsed/>
+    <w:qFormat/>
     <w:uiPriority w:val="99"/>
     <w:tblPr>
       <w:tblCellMar>
@@ -19767,6 +19330,7 @@
   <w:style w:type="paragraph" w:styleId="10">
     <w:name w:val="List Paragraph"/>
     <w:basedOn w:val="1"/>
+    <w:qFormat/>
     <w:uiPriority w:val="99"/>
     <w:pPr>
       <w:ind w:firstLine="420" w:firstLineChars="200"/>

</xml_diff>